<commit_message>
Progress made on Retrospective Write Up
</commit_message>
<xml_diff>
--- a/NEW-YoureFiredMeetings.docx
+++ b/NEW-YoureFiredMeetings.docx
@@ -7,13 +7,7 @@
         <w:jc w:val="center"/>
       </w:pPr>
       <w:r>
-        <w:t>“Five Guys” Team Meeting 1 – 9/</w:t>
-      </w:r>
-      <w:r>
-        <w:t>27</w:t>
-      </w:r>
-      <w:r>
-        <w:t>/19</w:t>
+        <w:t>“Five Guys” Team Meeting 1 – 9/27/19</w:t>
       </w:r>
     </w:p>
     <w:p>
@@ -27,10 +21,7 @@
       </w:r>
       <w:r>
         <w:tab/>
-        <w:t>Rob, Qui, Afnan</w:t>
-      </w:r>
-      <w:r>
-        <w:t>, Cole</w:t>
+        <w:t>Rob, Qui, Afnan, Cole</w:t>
       </w:r>
     </w:p>
     <w:p>
@@ -103,10 +94,7 @@
         </w:numPr>
       </w:pPr>
       <w:r>
-        <w:t xml:space="preserve">Qui is likely going to be adding </w:t>
-      </w:r>
-      <w:r>
-        <w:t>a scoring system</w:t>
+        <w:t>Qui is likely going to be adding a scoring system</w:t>
       </w:r>
     </w:p>
     <w:p>
@@ -142,33 +130,20 @@
         </w:numPr>
       </w:pPr>
       <w:r>
-        <w:t xml:space="preserve">Need to familiarize ourselves with the </w:t>
-      </w:r>
-      <w:proofErr w:type="gramStart"/>
-      <w:r>
-        <w:t>code-base</w:t>
-      </w:r>
-      <w:proofErr w:type="gramEnd"/>
-      <w:r>
-        <w:t xml:space="preserve"> we have inherited</w:t>
-      </w:r>
-    </w:p>
-    <w:p>
-      <w:pPr>
-        <w:pStyle w:val="ListParagraph"/>
-        <w:numPr>
-          <w:ilvl w:val="0"/>
-          <w:numId w:val="1"/>
-        </w:numPr>
-      </w:pPr>
-      <w:r>
-        <w:t xml:space="preserve">Need to familiarize ourselves with Python3.7.4 and </w:t>
-      </w:r>
-      <w:proofErr w:type="spellStart"/>
-      <w:r>
-        <w:t>PyGame</w:t>
-      </w:r>
-      <w:proofErr w:type="spellEnd"/>
+        <w:t>Need to familiarize ourselves with the code-base we have inherited</w:t>
+      </w:r>
+    </w:p>
+    <w:p>
+      <w:pPr>
+        <w:pStyle w:val="ListParagraph"/>
+        <w:numPr>
+          <w:ilvl w:val="0"/>
+          <w:numId w:val="1"/>
+        </w:numPr>
+      </w:pPr>
+      <w:r>
+        <w:t>Need to familiarize ourselves with Python3.7.4 and PyGame</w:t>
+      </w:r>
     </w:p>
     <w:p>
       <w:pPr>
@@ -191,10 +166,7 @@
         </w:numPr>
       </w:pPr>
       <w:r>
-        <w:t>Player should NOT get to attack repeatedly after h</w:t>
-      </w:r>
-      <w:r>
-        <w:t>itting an opposing players ship</w:t>
+        <w:t>Player should NOT get to attack repeatedly after hitting an opposing players ship</w:t>
       </w:r>
     </w:p>
     <w:p/>
@@ -283,70 +255,44 @@
           <w:numId w:val="1"/>
         </w:numPr>
       </w:pPr>
-      <w:proofErr w:type="gramStart"/>
-      <w:r>
-        <w:t>Qui :</w:t>
-      </w:r>
-      <w:proofErr w:type="gramEnd"/>
-      <w:r>
-        <w:t xml:space="preserve"> Scoreboard</w:t>
-      </w:r>
-    </w:p>
-    <w:p>
-      <w:pPr>
-        <w:pStyle w:val="ListParagraph"/>
-        <w:numPr>
-          <w:ilvl w:val="1"/>
-          <w:numId w:val="1"/>
-        </w:numPr>
-      </w:pPr>
-      <w:proofErr w:type="gramStart"/>
-      <w:r>
-        <w:t>Cole :</w:t>
-      </w:r>
-      <w:proofErr w:type="gramEnd"/>
-      <w:r>
-        <w:t xml:space="preserve"> If you sink a ship, you can move one of your ships (BE CAREFUL TO NOT RUIN A GAMEBOARD)</w:t>
-      </w:r>
-    </w:p>
-    <w:p>
-      <w:pPr>
-        <w:pStyle w:val="ListParagraph"/>
-        <w:numPr>
-          <w:ilvl w:val="1"/>
-          <w:numId w:val="1"/>
-        </w:numPr>
-      </w:pPr>
-      <w:proofErr w:type="gramStart"/>
-      <w:r>
-        <w:t>Cameron :</w:t>
-      </w:r>
-      <w:proofErr w:type="gramEnd"/>
-      <w:r>
-        <w:t xml:space="preserve"> Sound Effects (MAKE SURE TO HAVE WORKS CITED)</w:t>
-      </w:r>
-    </w:p>
-    <w:p>
-      <w:pPr>
-        <w:pStyle w:val="ListParagraph"/>
-        <w:numPr>
-          <w:ilvl w:val="1"/>
-          <w:numId w:val="1"/>
-        </w:numPr>
-      </w:pPr>
-      <w:proofErr w:type="gramStart"/>
-      <w:r>
-        <w:t>A</w:t>
-      </w:r>
-      <w:r>
-        <w:t xml:space="preserve">fnan </w:t>
-      </w:r>
-      <w:r>
-        <w:t>:</w:t>
-      </w:r>
-      <w:proofErr w:type="gramEnd"/>
-      <w:r>
-        <w:t xml:space="preserve"> Special Shot (Nuke / 3x3 attack)</w:t>
+      <w:r>
+        <w:t>Qui : Scoreboard</w:t>
+      </w:r>
+    </w:p>
+    <w:p>
+      <w:pPr>
+        <w:pStyle w:val="ListParagraph"/>
+        <w:numPr>
+          <w:ilvl w:val="1"/>
+          <w:numId w:val="1"/>
+        </w:numPr>
+      </w:pPr>
+      <w:r>
+        <w:t>Cole : If you sink a ship, you can move one of your ships (BE CAREFUL TO NOT RUIN A GAMEBOARD)</w:t>
+      </w:r>
+    </w:p>
+    <w:p>
+      <w:pPr>
+        <w:pStyle w:val="ListParagraph"/>
+        <w:numPr>
+          <w:ilvl w:val="1"/>
+          <w:numId w:val="1"/>
+        </w:numPr>
+      </w:pPr>
+      <w:r>
+        <w:t>Cameron : Sound Effects (MAKE SURE TO HAVE WORKS CITED)</w:t>
+      </w:r>
+    </w:p>
+    <w:p>
+      <w:pPr>
+        <w:pStyle w:val="ListParagraph"/>
+        <w:numPr>
+          <w:ilvl w:val="1"/>
+          <w:numId w:val="1"/>
+        </w:numPr>
+      </w:pPr>
+      <w:r>
+        <w:t>Afnan : Special Shot (Nuke / 3x3 attack)</w:t>
       </w:r>
     </w:p>
     <w:p>
@@ -382,13 +328,7 @@
         </w:numPr>
       </w:pPr>
       <w:r>
-        <w:t>A</w:t>
-      </w:r>
-      <w:r>
-        <w:t>fnan</w:t>
-      </w:r>
-      <w:r>
-        <w:t xml:space="preserve"> is gone 10/11-10/15</w:t>
+        <w:t>Afnan is gone 10/11-10/15</w:t>
       </w:r>
     </w:p>
     <w:p>
@@ -424,33 +364,20 @@
         </w:numPr>
       </w:pPr>
       <w:r>
-        <w:t xml:space="preserve">Need to familiarize ourselves with the </w:t>
-      </w:r>
-      <w:proofErr w:type="gramStart"/>
-      <w:r>
-        <w:t>code-base</w:t>
-      </w:r>
-      <w:proofErr w:type="gramEnd"/>
-      <w:r>
-        <w:t xml:space="preserve"> we have inherited</w:t>
-      </w:r>
-    </w:p>
-    <w:p>
-      <w:pPr>
-        <w:pStyle w:val="ListParagraph"/>
-        <w:numPr>
-          <w:ilvl w:val="0"/>
-          <w:numId w:val="1"/>
-        </w:numPr>
-      </w:pPr>
-      <w:r>
-        <w:t xml:space="preserve">Need to familiarize ourselves with Python3.7.4 and </w:t>
-      </w:r>
-      <w:proofErr w:type="spellStart"/>
-      <w:r>
-        <w:t>PyGame</w:t>
-      </w:r>
-      <w:proofErr w:type="spellEnd"/>
+        <w:t>Need to familiarize ourselves with the code-base we have inherited</w:t>
+      </w:r>
+    </w:p>
+    <w:p>
+      <w:pPr>
+        <w:pStyle w:val="ListParagraph"/>
+        <w:numPr>
+          <w:ilvl w:val="0"/>
+          <w:numId w:val="1"/>
+        </w:numPr>
+      </w:pPr>
+      <w:r>
+        <w:t>Need to familiarize ourselves with Python3.7.4 and PyGame</w:t>
+      </w:r>
     </w:p>
     <w:p>
       <w:pPr>
@@ -485,60 +412,31 @@
         </w:numPr>
       </w:pPr>
       <w:r>
-        <w:t>AI will use new game-state (Rob, Beau, A</w:t>
-      </w:r>
-      <w:r>
-        <w:t>fnan</w:t>
-      </w:r>
-      <w:r>
-        <w:t>)</w:t>
-      </w:r>
-    </w:p>
-    <w:p>
-      <w:pPr>
-        <w:pStyle w:val="ListParagraph"/>
-        <w:numPr>
-          <w:ilvl w:val="1"/>
-          <w:numId w:val="1"/>
-        </w:numPr>
-      </w:pPr>
-      <w:proofErr w:type="spellStart"/>
-      <w:r>
-        <w:t>EasyAI</w:t>
-      </w:r>
-      <w:proofErr w:type="spellEnd"/>
-      <w:r>
-        <w:t xml:space="preserve"> / </w:t>
-      </w:r>
-      <w:proofErr w:type="spellStart"/>
-      <w:r>
-        <w:t>MediumAI</w:t>
-      </w:r>
-      <w:proofErr w:type="spellEnd"/>
-      <w:r>
-        <w:t xml:space="preserve"> / </w:t>
-      </w:r>
-      <w:proofErr w:type="spellStart"/>
-      <w:r>
-        <w:t>HardAI</w:t>
-      </w:r>
-      <w:proofErr w:type="spellEnd"/>
-    </w:p>
-    <w:p>
-      <w:pPr>
-        <w:pStyle w:val="ListParagraph"/>
-        <w:numPr>
-          <w:ilvl w:val="0"/>
-          <w:numId w:val="1"/>
-        </w:numPr>
-      </w:pPr>
-      <w:proofErr w:type="gramStart"/>
-      <w:r>
-        <w:t>ALL :</w:t>
-      </w:r>
-      <w:proofErr w:type="gramEnd"/>
-      <w:r>
-        <w:t xml:space="preserve"> Fix game rules</w:t>
+        <w:t>AI will use new game-state (Rob, Beau, Afnan)</w:t>
+      </w:r>
+    </w:p>
+    <w:p>
+      <w:pPr>
+        <w:pStyle w:val="ListParagraph"/>
+        <w:numPr>
+          <w:ilvl w:val="1"/>
+          <w:numId w:val="1"/>
+        </w:numPr>
+      </w:pPr>
+      <w:r>
+        <w:t>EasyAI / MediumAI / HardAI</w:t>
+      </w:r>
+    </w:p>
+    <w:p>
+      <w:pPr>
+        <w:pStyle w:val="ListParagraph"/>
+        <w:numPr>
+          <w:ilvl w:val="0"/>
+          <w:numId w:val="1"/>
+        </w:numPr>
+      </w:pPr>
+      <w:r>
+        <w:t>ALL : Fix game rules</w:t>
       </w:r>
     </w:p>
     <w:p>
@@ -656,13 +554,7 @@
         </w:numPr>
       </w:pPr>
       <w:r>
-        <w:t>A</w:t>
-      </w:r>
-      <w:r>
-        <w:t>fnan</w:t>
-      </w:r>
-      <w:r>
-        <w:t xml:space="preserve"> is gone 10/11-10/15</w:t>
+        <w:t>Afnan is gone 10/11-10/15</w:t>
       </w:r>
     </w:p>
     <w:p>
@@ -698,33 +590,20 @@
         </w:numPr>
       </w:pPr>
       <w:r>
-        <w:t xml:space="preserve">Need to familiarize ourselves with the </w:t>
-      </w:r>
-      <w:proofErr w:type="gramStart"/>
-      <w:r>
-        <w:t>code-base</w:t>
-      </w:r>
-      <w:proofErr w:type="gramEnd"/>
-      <w:r>
-        <w:t xml:space="preserve"> we have inherited</w:t>
-      </w:r>
-    </w:p>
-    <w:p>
-      <w:pPr>
-        <w:pStyle w:val="ListParagraph"/>
-        <w:numPr>
-          <w:ilvl w:val="0"/>
-          <w:numId w:val="1"/>
-        </w:numPr>
-      </w:pPr>
-      <w:r>
-        <w:t xml:space="preserve">Need to familiarize ourselves with Python3.7.4 and </w:t>
-      </w:r>
-      <w:proofErr w:type="spellStart"/>
-      <w:r>
-        <w:t>PyGame</w:t>
-      </w:r>
-      <w:proofErr w:type="spellEnd"/>
+        <w:t>Need to familiarize ourselves with the code-base we have inherited</w:t>
+      </w:r>
+    </w:p>
+    <w:p>
+      <w:pPr>
+        <w:pStyle w:val="ListParagraph"/>
+        <w:numPr>
+          <w:ilvl w:val="0"/>
+          <w:numId w:val="1"/>
+        </w:numPr>
+      </w:pPr>
+      <w:r>
+        <w:t>Need to familiarize ourselves with Python3.7.4 and PyGame</w:t>
+      </w:r>
     </w:p>
     <w:p>
       <w:pPr>
@@ -759,60 +638,31 @@
         </w:numPr>
       </w:pPr>
       <w:r>
-        <w:t>AI will use new game-state (Rob, Beau, A</w:t>
-      </w:r>
-      <w:r>
-        <w:t>fnan</w:t>
-      </w:r>
-      <w:r>
-        <w:t>)</w:t>
-      </w:r>
-    </w:p>
-    <w:p>
-      <w:pPr>
-        <w:pStyle w:val="ListParagraph"/>
-        <w:numPr>
-          <w:ilvl w:val="1"/>
-          <w:numId w:val="1"/>
-        </w:numPr>
-      </w:pPr>
-      <w:proofErr w:type="spellStart"/>
-      <w:r>
-        <w:t>EasyAI</w:t>
-      </w:r>
-      <w:proofErr w:type="spellEnd"/>
-      <w:r>
-        <w:t xml:space="preserve"> / </w:t>
-      </w:r>
-      <w:proofErr w:type="spellStart"/>
-      <w:r>
-        <w:t>MediumAI</w:t>
-      </w:r>
-      <w:proofErr w:type="spellEnd"/>
-      <w:r>
-        <w:t xml:space="preserve"> / </w:t>
-      </w:r>
-      <w:proofErr w:type="spellStart"/>
-      <w:r>
-        <w:t>HardAI</w:t>
-      </w:r>
-      <w:proofErr w:type="spellEnd"/>
-    </w:p>
-    <w:p>
-      <w:pPr>
-        <w:pStyle w:val="ListParagraph"/>
-        <w:numPr>
-          <w:ilvl w:val="0"/>
-          <w:numId w:val="1"/>
-        </w:numPr>
-      </w:pPr>
-      <w:proofErr w:type="gramStart"/>
-      <w:r>
-        <w:t>ALL :</w:t>
-      </w:r>
-      <w:proofErr w:type="gramEnd"/>
-      <w:r>
-        <w:t xml:space="preserve"> Fix game rules</w:t>
+        <w:t>AI will use new game-state (Rob, Beau, Afnan)</w:t>
+      </w:r>
+    </w:p>
+    <w:p>
+      <w:pPr>
+        <w:pStyle w:val="ListParagraph"/>
+        <w:numPr>
+          <w:ilvl w:val="1"/>
+          <w:numId w:val="1"/>
+        </w:numPr>
+      </w:pPr>
+      <w:r>
+        <w:t>EasyAI / MediumAI / HardAI</w:t>
+      </w:r>
+    </w:p>
+    <w:p>
+      <w:pPr>
+        <w:pStyle w:val="ListParagraph"/>
+        <w:numPr>
+          <w:ilvl w:val="0"/>
+          <w:numId w:val="1"/>
+        </w:numPr>
+      </w:pPr>
+      <w:r>
+        <w:t>ALL : Fix game rules</w:t>
       </w:r>
     </w:p>
     <w:p>
@@ -836,13 +686,7 @@
         </w:numPr>
       </w:pPr>
       <w:r>
-        <w:t>A</w:t>
-      </w:r>
-      <w:r>
-        <w:t>fnan</w:t>
-      </w:r>
-      <w:r>
-        <w:t>, Beau, and Rob come to lecture on Friday with an understanding of our inherited code-base so that we can start to plan what we have to do.</w:t>
+        <w:t>Afnan, Beau, and Rob come to lecture on Friday with an understanding of our inherited code-base so that we can start to plan what we have to do.</w:t>
       </w:r>
     </w:p>
     <w:p>
@@ -866,28 +710,20 @@
         </w:numPr>
       </w:pPr>
       <w:r>
-        <w:t xml:space="preserve">Let’s get some work done on </w:t>
-      </w:r>
-      <w:r>
-        <w:t>Friday (PLANNING)</w:t>
-      </w:r>
-    </w:p>
-    <w:p>
-      <w:pPr>
-        <w:pStyle w:val="ListParagraph"/>
-        <w:numPr>
-          <w:ilvl w:val="0"/>
-          <w:numId w:val="1"/>
-        </w:numPr>
-      </w:pPr>
-      <w:r>
-        <w:t xml:space="preserve">Make UML Class-Diagram for each file in the inherited </w:t>
-      </w:r>
-      <w:proofErr w:type="gramStart"/>
-      <w:r>
-        <w:t>code-base</w:t>
-      </w:r>
-      <w:proofErr w:type="gramEnd"/>
+        <w:t>Let’s get some work done on Friday (PLANNING)</w:t>
+      </w:r>
+    </w:p>
+    <w:p>
+      <w:pPr>
+        <w:pStyle w:val="ListParagraph"/>
+        <w:numPr>
+          <w:ilvl w:val="0"/>
+          <w:numId w:val="1"/>
+        </w:numPr>
+      </w:pPr>
+      <w:r>
+        <w:t>Make UML Class-Diagram for each file in the inherited code-base</w:t>
+      </w:r>
     </w:p>
     <w:p>
       <w:pPr>
@@ -1031,10 +867,7 @@
         </w:numPr>
       </w:pPr>
       <w:r>
-        <w:t xml:space="preserve">Rob </w:t>
-      </w:r>
-      <w:r>
-        <w:t>will be in Overland Park/Lawrence for Fall Break</w:t>
+        <w:t>Rob will be in Overland Park/Lawrence for Fall Break</w:t>
       </w:r>
     </w:p>
     <w:p>
@@ -1058,13 +891,8 @@
         </w:numPr>
       </w:pPr>
       <w:r>
-        <w:t xml:space="preserve">Python3.7.4 and </w:t>
-      </w:r>
-      <w:proofErr w:type="spellStart"/>
-      <w:r>
-        <w:t>PyGame</w:t>
-      </w:r>
-      <w:proofErr w:type="spellEnd"/>
+        <w:t>Python3.7.4 and PyGame</w:t>
+      </w:r>
     </w:p>
     <w:p>
       <w:pPr>
@@ -1104,27 +932,9 @@
           <w:numId w:val="1"/>
         </w:numPr>
       </w:pPr>
-      <w:proofErr w:type="spellStart"/>
-      <w:r>
-        <w:t>EasyAI</w:t>
-      </w:r>
-      <w:proofErr w:type="spellEnd"/>
-      <w:r>
-        <w:t xml:space="preserve"> / </w:t>
-      </w:r>
-      <w:proofErr w:type="spellStart"/>
-      <w:r>
-        <w:t>MediumAI</w:t>
-      </w:r>
-      <w:proofErr w:type="spellEnd"/>
-      <w:r>
-        <w:t xml:space="preserve"> / </w:t>
-      </w:r>
-      <w:proofErr w:type="spellStart"/>
-      <w:r>
-        <w:t>HardAI</w:t>
-      </w:r>
-      <w:proofErr w:type="spellEnd"/>
+      <w:r>
+        <w:t>EasyAI / MediumAI / HardAI</w:t>
+      </w:r>
     </w:p>
     <w:p>
       <w:pPr>
@@ -1207,15 +1017,7 @@
         </w:numPr>
       </w:pPr>
       <w:r>
-        <w:t xml:space="preserve">Discussed questions we had about the </w:t>
-      </w:r>
-      <w:proofErr w:type="gramStart"/>
-      <w:r>
-        <w:t>code-base</w:t>
-      </w:r>
-      <w:proofErr w:type="gramEnd"/>
-      <w:r>
-        <w:t xml:space="preserve"> between each other</w:t>
+        <w:t>Discussed questions we had about the code-base between each other</w:t>
       </w:r>
     </w:p>
     <w:p>
@@ -1380,13 +1182,8 @@
         </w:numPr>
       </w:pPr>
       <w:r>
-        <w:t xml:space="preserve">Python3.7.4 and </w:t>
-      </w:r>
-      <w:proofErr w:type="spellStart"/>
-      <w:r>
-        <w:t>PyGame</w:t>
-      </w:r>
-      <w:proofErr w:type="spellEnd"/>
+        <w:t>Python3.7.4 and PyGame</w:t>
+      </w:r>
     </w:p>
     <w:p>
       <w:pPr>
@@ -1426,13 +1223,8 @@
           <w:numId w:val="1"/>
         </w:numPr>
       </w:pPr>
-      <w:proofErr w:type="spellStart"/>
-      <w:r>
-        <w:t>EasyAI</w:t>
-      </w:r>
-      <w:proofErr w:type="spellEnd"/>
-      <w:r>
-        <w:t xml:space="preserve"> </w:t>
+      <w:r>
+        <w:t xml:space="preserve">EasyAI </w:t>
       </w:r>
     </w:p>
     <w:p>
@@ -1456,38 +1248,20 @@
         </w:numPr>
       </w:pPr>
       <w:r>
-        <w:t xml:space="preserve">follow </w:t>
-      </w:r>
-      <w:proofErr w:type="spellStart"/>
-      <w:r>
-        <w:t>trackRects</w:t>
-      </w:r>
-      <w:proofErr w:type="spellEnd"/>
-      <w:r>
-        <w:t xml:space="preserve"> from “if </w:t>
-      </w:r>
-      <w:proofErr w:type="spellStart"/>
-      <w:r>
-        <w:t>isPoint</w:t>
-      </w:r>
-      <w:proofErr w:type="spellEnd"/>
-      <w:r>
-        <w:t>...” on down</w:t>
-      </w:r>
-    </w:p>
-    <w:p>
-      <w:pPr>
-        <w:pStyle w:val="ListParagraph"/>
-        <w:numPr>
-          <w:ilvl w:val="1"/>
-          <w:numId w:val="1"/>
-        </w:numPr>
-      </w:pPr>
-      <w:proofErr w:type="spellStart"/>
+        <w:t>follow trackRects from “if isPoint...” on down</w:t>
+      </w:r>
+    </w:p>
+    <w:p>
+      <w:pPr>
+        <w:pStyle w:val="ListParagraph"/>
+        <w:numPr>
+          <w:ilvl w:val="1"/>
+          <w:numId w:val="1"/>
+        </w:numPr>
+      </w:pPr>
       <w:r>
         <w:t>MediumAI</w:t>
       </w:r>
-      <w:proofErr w:type="spellEnd"/>
     </w:p>
     <w:p>
       <w:pPr>
@@ -1497,18 +1271,8 @@
           <w:numId w:val="1"/>
         </w:numPr>
       </w:pPr>
-      <w:proofErr w:type="gramStart"/>
-      <w:r>
-        <w:t>if(</w:t>
-      </w:r>
-      <w:proofErr w:type="spellStart"/>
-      <w:proofErr w:type="gramEnd"/>
-      <w:r>
-        <w:t>globalShipHitsAI</w:t>
-      </w:r>
-      <w:proofErr w:type="spellEnd"/>
-      <w:r>
-        <w:t xml:space="preserve"> is not null)</w:t>
+      <w:r>
+        <w:t>if(globalShipHitsAI is not null)</w:t>
       </w:r>
     </w:p>
     <w:p>
@@ -1520,15 +1284,7 @@
         </w:numPr>
       </w:pPr>
       <w:r>
-        <w:t xml:space="preserve">use </w:t>
-      </w:r>
-      <w:proofErr w:type="spellStart"/>
-      <w:r>
-        <w:t>fireAdjacent</w:t>
-      </w:r>
-      <w:proofErr w:type="spellEnd"/>
-      <w:r>
-        <w:t xml:space="preserve"> function to generate ROW and COL to fire on</w:t>
+        <w:t>use fireAdjacent function to generate ROW and COL to fire on</w:t>
       </w:r>
     </w:p>
     <w:p>
@@ -1563,13 +1319,8 @@
           <w:numId w:val="1"/>
         </w:numPr>
       </w:pPr>
-      <w:proofErr w:type="spellStart"/>
-      <w:r>
-        <w:t>globalShipHitsAI</w:t>
-      </w:r>
-      <w:proofErr w:type="spellEnd"/>
-      <w:r>
-        <w:t xml:space="preserve"> = remove coordinates of ONLY the sunk ship</w:t>
+      <w:r>
+        <w:t>globalShipHitsAI = remove coordinates of ONLY the sunk ship</w:t>
       </w:r>
     </w:p>
     <w:p>
@@ -1580,19 +1331,9 @@
           <w:numId w:val="1"/>
         </w:numPr>
       </w:pPr>
-      <w:proofErr w:type="spellStart"/>
-      <w:r>
-        <w:t>globalShipMissAI</w:t>
-      </w:r>
-      <w:proofErr w:type="spellEnd"/>
-      <w:r>
-        <w:t xml:space="preserve"> = </w:t>
-      </w:r>
-      <w:proofErr w:type="gramStart"/>
-      <w:r>
-        <w:t>null ???</w:t>
-      </w:r>
-      <w:proofErr w:type="gramEnd"/>
+      <w:r>
+        <w:t>globalShipMissAI = null ???</w:t>
+      </w:r>
     </w:p>
     <w:p>
       <w:pPr>
@@ -1615,13 +1356,8 @@
         </w:numPr>
       </w:pPr>
       <w:r>
-        <w:t xml:space="preserve">add coordinate to </w:t>
-      </w:r>
-      <w:proofErr w:type="spellStart"/>
-      <w:r>
-        <w:t>globalShipHitsAI</w:t>
-      </w:r>
-      <w:proofErr w:type="spellEnd"/>
+        <w:t>add coordinate to globalShipHitsAI</w:t>
+      </w:r>
     </w:p>
     <w:p>
       <w:pPr>
@@ -1644,18 +1380,8 @@
         </w:numPr>
       </w:pPr>
       <w:r>
-        <w:t xml:space="preserve">add coordinate to </w:t>
-      </w:r>
-      <w:proofErr w:type="spellStart"/>
-      <w:proofErr w:type="gramStart"/>
-      <w:r>
-        <w:t>globalShipMissAI</w:t>
-      </w:r>
-      <w:proofErr w:type="spellEnd"/>
-      <w:r>
-        <w:t xml:space="preserve"> ???</w:t>
-      </w:r>
-      <w:proofErr w:type="gramEnd"/>
+        <w:t>add coordinate to globalShipMissAI ???</w:t>
+      </w:r>
     </w:p>
     <w:p>
       <w:pPr>
@@ -1702,27 +1428,20 @@
         </w:numPr>
       </w:pPr>
       <w:r>
-        <w:t xml:space="preserve">add coordinate to </w:t>
-      </w:r>
-      <w:proofErr w:type="spellStart"/>
-      <w:r>
-        <w:t>globalShipHitsAI</w:t>
-      </w:r>
-      <w:proofErr w:type="spellEnd"/>
-    </w:p>
-    <w:p>
-      <w:pPr>
-        <w:pStyle w:val="ListParagraph"/>
-        <w:numPr>
-          <w:ilvl w:val="1"/>
-          <w:numId w:val="1"/>
-        </w:numPr>
-      </w:pPr>
-      <w:proofErr w:type="spellStart"/>
+        <w:t>add coordinate to globalShipHitsAI</w:t>
+      </w:r>
+    </w:p>
+    <w:p>
+      <w:pPr>
+        <w:pStyle w:val="ListParagraph"/>
+        <w:numPr>
+          <w:ilvl w:val="1"/>
+          <w:numId w:val="1"/>
+        </w:numPr>
+      </w:pPr>
       <w:r>
         <w:t>HardAI</w:t>
       </w:r>
-      <w:proofErr w:type="spellEnd"/>
     </w:p>
     <w:p>
       <w:pPr>
@@ -1745,15 +1464,7 @@
         </w:numPr>
       </w:pPr>
       <w:r>
-        <w:t xml:space="preserve">Discussed questions we had about the </w:t>
-      </w:r>
-      <w:proofErr w:type="gramStart"/>
-      <w:r>
-        <w:t>code-base</w:t>
-      </w:r>
-      <w:proofErr w:type="gramEnd"/>
-      <w:r>
-        <w:t xml:space="preserve"> between each other</w:t>
+        <w:t>Discussed questions we had about the code-base between each other</w:t>
       </w:r>
     </w:p>
     <w:p>
@@ -1800,81 +1511,69 @@
           <w:numId w:val="1"/>
         </w:numPr>
       </w:pPr>
-      <w:proofErr w:type="spellStart"/>
       <w:r>
         <w:t>trackRectsHuman</w:t>
       </w:r>
-      <w:proofErr w:type="spellEnd"/>
-    </w:p>
-    <w:p>
-      <w:pPr>
-        <w:pStyle w:val="ListParagraph"/>
-        <w:numPr>
-          <w:ilvl w:val="1"/>
-          <w:numId w:val="1"/>
-        </w:numPr>
-      </w:pPr>
-      <w:proofErr w:type="spellStart"/>
+    </w:p>
+    <w:p>
+      <w:pPr>
+        <w:pStyle w:val="ListParagraph"/>
+        <w:numPr>
+          <w:ilvl w:val="1"/>
+          <w:numId w:val="1"/>
+        </w:numPr>
+      </w:pPr>
       <w:r>
         <w:t>trackRectsAI</w:t>
       </w:r>
-      <w:proofErr w:type="spellEnd"/>
-    </w:p>
-    <w:p>
-      <w:pPr>
-        <w:pStyle w:val="ListParagraph"/>
-        <w:numPr>
-          <w:ilvl w:val="1"/>
-          <w:numId w:val="1"/>
-        </w:numPr>
-      </w:pPr>
-      <w:proofErr w:type="spellStart"/>
+    </w:p>
+    <w:p>
+      <w:pPr>
+        <w:pStyle w:val="ListParagraph"/>
+        <w:numPr>
+          <w:ilvl w:val="1"/>
+          <w:numId w:val="1"/>
+        </w:numPr>
+      </w:pPr>
       <w:r>
         <w:t>printRectsHuman</w:t>
       </w:r>
-      <w:proofErr w:type="spellEnd"/>
-    </w:p>
-    <w:p>
-      <w:pPr>
-        <w:pStyle w:val="ListParagraph"/>
-        <w:numPr>
-          <w:ilvl w:val="1"/>
-          <w:numId w:val="1"/>
-        </w:numPr>
-      </w:pPr>
-      <w:proofErr w:type="spellStart"/>
+    </w:p>
+    <w:p>
+      <w:pPr>
+        <w:pStyle w:val="ListParagraph"/>
+        <w:numPr>
+          <w:ilvl w:val="1"/>
+          <w:numId w:val="1"/>
+        </w:numPr>
+      </w:pPr>
       <w:r>
         <w:t>printRectsAI</w:t>
       </w:r>
-      <w:proofErr w:type="spellEnd"/>
-    </w:p>
-    <w:p>
-      <w:pPr>
-        <w:pStyle w:val="ListParagraph"/>
-        <w:numPr>
-          <w:ilvl w:val="1"/>
-          <w:numId w:val="1"/>
-        </w:numPr>
-      </w:pPr>
-      <w:proofErr w:type="spellStart"/>
+    </w:p>
+    <w:p>
+      <w:pPr>
+        <w:pStyle w:val="ListParagraph"/>
+        <w:numPr>
+          <w:ilvl w:val="1"/>
+          <w:numId w:val="1"/>
+        </w:numPr>
+      </w:pPr>
       <w:r>
         <w:t>trackPlayButton_AI</w:t>
       </w:r>
-      <w:proofErr w:type="spellEnd"/>
-    </w:p>
-    <w:p>
-      <w:pPr>
-        <w:pStyle w:val="ListParagraph"/>
-        <w:numPr>
-          <w:ilvl w:val="1"/>
-          <w:numId w:val="1"/>
-        </w:numPr>
-      </w:pPr>
-      <w:proofErr w:type="spellStart"/>
+    </w:p>
+    <w:p>
+      <w:pPr>
+        <w:pStyle w:val="ListParagraph"/>
+        <w:numPr>
+          <w:ilvl w:val="1"/>
+          <w:numId w:val="1"/>
+        </w:numPr>
+      </w:pPr>
       <w:r>
         <w:t>setUpPlaceBoatsAI</w:t>
       </w:r>
-      <w:proofErr w:type="spellEnd"/>
     </w:p>
     <w:p>
       <w:pPr>
@@ -1921,13 +1620,8 @@
         </w:numPr>
       </w:pPr>
       <w:r>
-        <w:t xml:space="preserve">Python3.7.4 and </w:t>
-      </w:r>
-      <w:proofErr w:type="spellStart"/>
-      <w:r>
-        <w:t>PyGame</w:t>
-      </w:r>
-      <w:proofErr w:type="spellEnd"/>
+        <w:t>Python3.7.4 and PyGame</w:t>
+      </w:r>
     </w:p>
     <w:p>
       <w:pPr>
@@ -1967,13 +1661,8 @@
           <w:numId w:val="1"/>
         </w:numPr>
       </w:pPr>
-      <w:proofErr w:type="spellStart"/>
-      <w:r>
-        <w:t>EasyAI</w:t>
-      </w:r>
-      <w:proofErr w:type="spellEnd"/>
-      <w:r>
-        <w:t xml:space="preserve"> </w:t>
+      <w:r>
+        <w:t xml:space="preserve">EasyAI </w:t>
       </w:r>
     </w:p>
     <w:p>
@@ -1997,38 +1686,20 @@
         </w:numPr>
       </w:pPr>
       <w:r>
-        <w:t xml:space="preserve">follow </w:t>
-      </w:r>
-      <w:proofErr w:type="spellStart"/>
-      <w:r>
-        <w:t>trackRects</w:t>
-      </w:r>
-      <w:proofErr w:type="spellEnd"/>
-      <w:r>
-        <w:t xml:space="preserve"> from “if </w:t>
-      </w:r>
-      <w:proofErr w:type="spellStart"/>
-      <w:r>
-        <w:t>isPoint</w:t>
-      </w:r>
-      <w:proofErr w:type="spellEnd"/>
-      <w:r>
-        <w:t>...” on down</w:t>
-      </w:r>
-    </w:p>
-    <w:p>
-      <w:pPr>
-        <w:pStyle w:val="ListParagraph"/>
-        <w:numPr>
-          <w:ilvl w:val="1"/>
-          <w:numId w:val="1"/>
-        </w:numPr>
-      </w:pPr>
-      <w:proofErr w:type="spellStart"/>
+        <w:t>follow trackRects from “if isPoint...” on down</w:t>
+      </w:r>
+    </w:p>
+    <w:p>
+      <w:pPr>
+        <w:pStyle w:val="ListParagraph"/>
+        <w:numPr>
+          <w:ilvl w:val="1"/>
+          <w:numId w:val="1"/>
+        </w:numPr>
+      </w:pPr>
       <w:r>
         <w:t>MediumAI</w:t>
       </w:r>
-      <w:proofErr w:type="spellEnd"/>
     </w:p>
     <w:p>
       <w:pPr>
@@ -2038,18 +1709,8 @@
           <w:numId w:val="1"/>
         </w:numPr>
       </w:pPr>
-      <w:proofErr w:type="gramStart"/>
-      <w:r>
-        <w:t>if(</w:t>
-      </w:r>
-      <w:proofErr w:type="spellStart"/>
-      <w:proofErr w:type="gramEnd"/>
-      <w:r>
-        <w:t>globalShipHitsAI</w:t>
-      </w:r>
-      <w:proofErr w:type="spellEnd"/>
-      <w:r>
-        <w:t xml:space="preserve"> is not null)</w:t>
+      <w:r>
+        <w:t>if(globalShipHitsAI is not null)</w:t>
       </w:r>
     </w:p>
     <w:p>
@@ -2061,15 +1722,7 @@
         </w:numPr>
       </w:pPr>
       <w:r>
-        <w:t xml:space="preserve">use </w:t>
-      </w:r>
-      <w:proofErr w:type="spellStart"/>
-      <w:r>
-        <w:t>fireAdjacent</w:t>
-      </w:r>
-      <w:proofErr w:type="spellEnd"/>
-      <w:r>
-        <w:t xml:space="preserve"> function to generate ROW and COL to fire on</w:t>
+        <w:t>use fireAdjacent function to generate ROW and COL to fire on</w:t>
       </w:r>
     </w:p>
     <w:p>
@@ -2104,13 +1757,8 @@
           <w:numId w:val="1"/>
         </w:numPr>
       </w:pPr>
-      <w:proofErr w:type="spellStart"/>
-      <w:r>
-        <w:t>globalShipHitsAI</w:t>
-      </w:r>
-      <w:proofErr w:type="spellEnd"/>
-      <w:r>
-        <w:t xml:space="preserve"> = remove coordinates of ONLY the sunk ship</w:t>
+      <w:r>
+        <w:t>globalShipHitsAI = remove coordinates of ONLY the sunk ship</w:t>
       </w:r>
     </w:p>
     <w:p>
@@ -2121,19 +1769,9 @@
           <w:numId w:val="1"/>
         </w:numPr>
       </w:pPr>
-      <w:proofErr w:type="spellStart"/>
-      <w:r>
-        <w:t>globalShipMissAI</w:t>
-      </w:r>
-      <w:proofErr w:type="spellEnd"/>
-      <w:r>
-        <w:t xml:space="preserve"> = </w:t>
-      </w:r>
-      <w:proofErr w:type="gramStart"/>
-      <w:r>
-        <w:t>null ???</w:t>
-      </w:r>
-      <w:proofErr w:type="gramEnd"/>
+      <w:r>
+        <w:t>globalShipMissAI = null ???</w:t>
+      </w:r>
     </w:p>
     <w:p>
       <w:pPr>
@@ -2156,13 +1794,8 @@
         </w:numPr>
       </w:pPr>
       <w:r>
-        <w:t xml:space="preserve">add coordinate to </w:t>
-      </w:r>
-      <w:proofErr w:type="spellStart"/>
-      <w:r>
-        <w:t>globalShipHitsAI</w:t>
-      </w:r>
-      <w:proofErr w:type="spellEnd"/>
+        <w:t>add coordinate to globalShipHitsAI</w:t>
+      </w:r>
     </w:p>
     <w:p>
       <w:pPr>
@@ -2185,18 +1818,8 @@
         </w:numPr>
       </w:pPr>
       <w:r>
-        <w:t xml:space="preserve">add coordinate to </w:t>
-      </w:r>
-      <w:proofErr w:type="spellStart"/>
-      <w:proofErr w:type="gramStart"/>
-      <w:r>
-        <w:t>globalShipMissAI</w:t>
-      </w:r>
-      <w:proofErr w:type="spellEnd"/>
-      <w:r>
-        <w:t xml:space="preserve"> ???</w:t>
-      </w:r>
-      <w:proofErr w:type="gramEnd"/>
+        <w:t>add coordinate to globalShipMissAI ???</w:t>
+      </w:r>
     </w:p>
     <w:p>
       <w:pPr>
@@ -2243,27 +1866,20 @@
         </w:numPr>
       </w:pPr>
       <w:r>
-        <w:t xml:space="preserve">add coordinate to </w:t>
-      </w:r>
-      <w:proofErr w:type="spellStart"/>
-      <w:r>
-        <w:t>globalShipHitsAI</w:t>
-      </w:r>
-      <w:proofErr w:type="spellEnd"/>
-    </w:p>
-    <w:p>
-      <w:pPr>
-        <w:pStyle w:val="ListParagraph"/>
-        <w:numPr>
-          <w:ilvl w:val="1"/>
-          <w:numId w:val="1"/>
-        </w:numPr>
-      </w:pPr>
-      <w:proofErr w:type="spellStart"/>
+        <w:t>add coordinate to globalShipHitsAI</w:t>
+      </w:r>
+    </w:p>
+    <w:p>
+      <w:pPr>
+        <w:pStyle w:val="ListParagraph"/>
+        <w:numPr>
+          <w:ilvl w:val="1"/>
+          <w:numId w:val="1"/>
+        </w:numPr>
+      </w:pPr>
       <w:r>
         <w:t>HardAI</w:t>
       </w:r>
-      <w:proofErr w:type="spellEnd"/>
     </w:p>
     <w:p>
       <w:pPr>
@@ -2400,29 +2016,21 @@
       </w:r>
       <w:r>
         <w:tab/>
-        <w:t>Spahr Auditorium (Eaton 2)</w:t>
-      </w:r>
-      <w:r>
-        <w:t xml:space="preserve"> &amp; Fishbowl</w:t>
-      </w:r>
-    </w:p>
-    <w:p/>
-    <w:p>
-      <w:pPr>
-        <w:pStyle w:val="ListParagraph"/>
-        <w:numPr>
-          <w:ilvl w:val="0"/>
-          <w:numId w:val="1"/>
-        </w:numPr>
-      </w:pPr>
-      <w:r>
-        <w:t xml:space="preserve">Python3.7.4 and </w:t>
-      </w:r>
-      <w:proofErr w:type="spellStart"/>
-      <w:r>
-        <w:t>PyGame</w:t>
-      </w:r>
-      <w:proofErr w:type="spellEnd"/>
+        <w:t>Spahr Auditorium (Eaton 2) &amp; Fishbowl</w:t>
+      </w:r>
+    </w:p>
+    <w:p/>
+    <w:p>
+      <w:pPr>
+        <w:pStyle w:val="ListParagraph"/>
+        <w:numPr>
+          <w:ilvl w:val="0"/>
+          <w:numId w:val="1"/>
+        </w:numPr>
+      </w:pPr>
+      <w:r>
+        <w:t>Python3.7.4 and PyGame</w:t>
+      </w:r>
     </w:p>
     <w:p>
       <w:pPr>
@@ -2487,10 +2095,7 @@
         </w:numPr>
       </w:pPr>
       <w:r>
-        <w:t>Will also work on bug</w:t>
-      </w:r>
-      <w:r>
-        <w:t>s as we find them</w:t>
+        <w:t>Will also work on bugs as we find them</w:t>
       </w:r>
     </w:p>
     <w:p>
@@ -2526,60 +2131,31 @@
         </w:numPr>
       </w:pPr>
       <w:r>
-        <w:t xml:space="preserve">Austin has been making progress on Medium AI function </w:t>
-      </w:r>
-      <w:proofErr w:type="spellStart"/>
-      <w:proofErr w:type="gramStart"/>
-      <w:r>
-        <w:t>fireAdjacent</w:t>
-      </w:r>
-      <w:proofErr w:type="spellEnd"/>
-      <w:r>
-        <w:t>(</w:t>
-      </w:r>
-      <w:proofErr w:type="gramEnd"/>
-      <w:r>
-        <w:t>)</w:t>
-      </w:r>
-    </w:p>
-    <w:p>
-      <w:pPr>
-        <w:pStyle w:val="ListParagraph"/>
-        <w:numPr>
-          <w:ilvl w:val="1"/>
-          <w:numId w:val="1"/>
-        </w:numPr>
-      </w:pPr>
-      <w:r>
-        <w:t xml:space="preserve">it’s been a difficult task... </w:t>
-      </w:r>
-      <w:r>
-        <w:t>Ran ideas for his implementation by Beau and Rob</w:t>
-      </w:r>
-    </w:p>
-    <w:p>
-      <w:pPr>
-        <w:pStyle w:val="ListParagraph"/>
-        <w:numPr>
-          <w:ilvl w:val="1"/>
-          <w:numId w:val="1"/>
-        </w:numPr>
-      </w:pPr>
-      <w:r>
-        <w:t xml:space="preserve">Austin pushed </w:t>
-      </w:r>
-      <w:proofErr w:type="spellStart"/>
-      <w:proofErr w:type="gramStart"/>
-      <w:r>
-        <w:t>fireAdjacent</w:t>
-      </w:r>
-      <w:proofErr w:type="spellEnd"/>
-      <w:r>
-        <w:t>(</w:t>
-      </w:r>
-      <w:proofErr w:type="gramEnd"/>
-      <w:r>
-        <w:t>) to master branch</w:t>
+        <w:t>Austin has been making progress on Medium AI function fireAdjacent()</w:t>
+      </w:r>
+    </w:p>
+    <w:p>
+      <w:pPr>
+        <w:pStyle w:val="ListParagraph"/>
+        <w:numPr>
+          <w:ilvl w:val="1"/>
+          <w:numId w:val="1"/>
+        </w:numPr>
+      </w:pPr>
+      <w:r>
+        <w:t>it’s been a difficult task... Ran ideas for his implementation by Beau and Rob</w:t>
+      </w:r>
+    </w:p>
+    <w:p>
+      <w:pPr>
+        <w:pStyle w:val="ListParagraph"/>
+        <w:numPr>
+          <w:ilvl w:val="1"/>
+          <w:numId w:val="1"/>
+        </w:numPr>
+      </w:pPr>
+      <w:r>
+        <w:t>Austin pushed fireAdjacent() to master branch</w:t>
       </w:r>
     </w:p>
     <w:p>
@@ -2591,23 +2167,7 @@
         </w:numPr>
       </w:pPr>
       <w:r>
-        <w:t xml:space="preserve">for </w:t>
-      </w:r>
-      <w:proofErr w:type="spellStart"/>
-      <w:r>
-        <w:t>coord</w:t>
-      </w:r>
-      <w:proofErr w:type="spellEnd"/>
-      <w:r>
-        <w:t xml:space="preserve"> in reversed(</w:t>
-      </w:r>
-      <w:proofErr w:type="spellStart"/>
-      <w:r>
-        <w:t>shipHitsAI</w:t>
-      </w:r>
-      <w:proofErr w:type="spellEnd"/>
-      <w:r>
-        <w:t>):</w:t>
+        <w:t>for coord in reversed(shipHitsAI):</w:t>
       </w:r>
     </w:p>
     <w:p>
@@ -2618,18 +2178,8 @@
           <w:numId w:val="1"/>
         </w:numPr>
       </w:pPr>
-      <w:proofErr w:type="gramStart"/>
-      <w:r>
-        <w:t>if(</w:t>
-      </w:r>
-      <w:proofErr w:type="spellStart"/>
-      <w:proofErr w:type="gramEnd"/>
-      <w:r>
-        <w:t>aboveCoord</w:t>
-      </w:r>
-      <w:proofErr w:type="spellEnd"/>
-      <w:r>
-        <w:t xml:space="preserve"> is on board and has not been shot at)</w:t>
+      <w:r>
+        <w:t>if(aboveCoord is on board and has not been shot at)</w:t>
       </w:r>
     </w:p>
     <w:p>
@@ -2641,13 +2191,8 @@
         </w:numPr>
       </w:pPr>
       <w:r>
-        <w:t xml:space="preserve">return </w:t>
-      </w:r>
-      <w:proofErr w:type="spellStart"/>
-      <w:r>
-        <w:t>aboveCoord</w:t>
-      </w:r>
-      <w:proofErr w:type="spellEnd"/>
+        <w:t>return aboveCoord</w:t>
+      </w:r>
     </w:p>
     <w:p>
       <w:pPr>
@@ -2657,23 +2202,8 @@
           <w:numId w:val="1"/>
         </w:numPr>
       </w:pPr>
-      <w:proofErr w:type="spellStart"/>
-      <w:proofErr w:type="gramStart"/>
-      <w:r>
-        <w:t>elif</w:t>
-      </w:r>
-      <w:proofErr w:type="spellEnd"/>
-      <w:r>
-        <w:t>(</w:t>
-      </w:r>
-      <w:proofErr w:type="spellStart"/>
-      <w:proofErr w:type="gramEnd"/>
-      <w:r>
-        <w:t>rightCoord</w:t>
-      </w:r>
-      <w:proofErr w:type="spellEnd"/>
-      <w:r>
-        <w:t xml:space="preserve"> is on board and has not been shot at)</w:t>
+      <w:r>
+        <w:t>elif(rightCoord is on board and has not been shot at)</w:t>
       </w:r>
     </w:p>
     <w:p>
@@ -2685,13 +2215,8 @@
         </w:numPr>
       </w:pPr>
       <w:r>
-        <w:t xml:space="preserve">return </w:t>
-      </w:r>
-      <w:proofErr w:type="spellStart"/>
-      <w:r>
-        <w:t>rightCoord</w:t>
-      </w:r>
-      <w:proofErr w:type="spellEnd"/>
+        <w:t>return rightCoord</w:t>
+      </w:r>
     </w:p>
     <w:p>
       <w:pPr>
@@ -2701,23 +2226,8 @@
           <w:numId w:val="1"/>
         </w:numPr>
       </w:pPr>
-      <w:proofErr w:type="spellStart"/>
-      <w:proofErr w:type="gramStart"/>
-      <w:r>
-        <w:t>elif</w:t>
-      </w:r>
-      <w:proofErr w:type="spellEnd"/>
-      <w:r>
-        <w:t>(</w:t>
-      </w:r>
-      <w:proofErr w:type="spellStart"/>
-      <w:proofErr w:type="gramEnd"/>
-      <w:r>
-        <w:t>bottomCoord</w:t>
-      </w:r>
-      <w:proofErr w:type="spellEnd"/>
-      <w:r>
-        <w:t xml:space="preserve"> is on board and has not been shot at)</w:t>
+      <w:r>
+        <w:t>elif(bottomCoord is on board and has not been shot at)</w:t>
       </w:r>
     </w:p>
     <w:p>
@@ -2729,13 +2239,8 @@
         </w:numPr>
       </w:pPr>
       <w:r>
-        <w:t xml:space="preserve">return </w:t>
-      </w:r>
-      <w:proofErr w:type="spellStart"/>
-      <w:r>
-        <w:t>bottomCoord</w:t>
-      </w:r>
-      <w:proofErr w:type="spellEnd"/>
+        <w:t>return bottomCoord</w:t>
+      </w:r>
     </w:p>
     <w:p>
       <w:pPr>
@@ -2745,23 +2250,8 @@
           <w:numId w:val="1"/>
         </w:numPr>
       </w:pPr>
-      <w:proofErr w:type="spellStart"/>
-      <w:proofErr w:type="gramStart"/>
-      <w:r>
-        <w:t>elif</w:t>
-      </w:r>
-      <w:proofErr w:type="spellEnd"/>
-      <w:r>
-        <w:t>(</w:t>
-      </w:r>
-      <w:proofErr w:type="spellStart"/>
-      <w:proofErr w:type="gramEnd"/>
-      <w:r>
-        <w:t>leftCoord</w:t>
-      </w:r>
-      <w:proofErr w:type="spellEnd"/>
-      <w:r>
-        <w:t xml:space="preserve"> is on board and has not been shot at)</w:t>
+      <w:r>
+        <w:t>elif(leftCoord is on board and has not been shot at)</w:t>
       </w:r>
     </w:p>
     <w:p>
@@ -2773,13 +2263,8 @@
         </w:numPr>
       </w:pPr>
       <w:r>
-        <w:t xml:space="preserve">return </w:t>
-      </w:r>
-      <w:proofErr w:type="spellStart"/>
-      <w:r>
-        <w:t>leftCoord</w:t>
-      </w:r>
-      <w:proofErr w:type="spellEnd"/>
+        <w:t>return leftCoord</w:t>
+      </w:r>
     </w:p>
     <w:p>
       <w:pPr>
@@ -2790,15 +2275,7 @@
         </w:numPr>
       </w:pPr>
       <w:r>
-        <w:t xml:space="preserve">if </w:t>
-      </w:r>
-      <w:proofErr w:type="spellStart"/>
-      <w:r>
-        <w:t>fireAdjacent</w:t>
-      </w:r>
-      <w:proofErr w:type="spellEnd"/>
-      <w:r>
-        <w:t xml:space="preserve"> is called, you already know that it WILL find a good place to shoot at</w:t>
+        <w:t>if fireAdjacent is called, you already know that it WILL find a good place to shoot at</w:t>
       </w:r>
     </w:p>
     <w:p>
@@ -2809,13 +2286,8 @@
           <w:numId w:val="1"/>
         </w:numPr>
       </w:pPr>
-      <w:proofErr w:type="spellStart"/>
-      <w:r>
-        <w:t>shipHitsAI</w:t>
-      </w:r>
-      <w:proofErr w:type="spellEnd"/>
-      <w:r>
-        <w:t xml:space="preserve"> = [(x_1, y_1), (x_2, y_2), ...]</w:t>
+      <w:r>
+        <w:t>shipHitsAI = [(x_1, y_1), (x_2, y_2), ...]</w:t>
       </w:r>
     </w:p>
     <w:p>
@@ -2839,24 +2311,7 @@
         </w:numPr>
       </w:pPr>
       <w:r>
-        <w:t xml:space="preserve">Documentation </w:t>
-      </w:r>
-      <w:r>
-        <w:t xml:space="preserve">API was </w:t>
-      </w:r>
-      <w:proofErr w:type="gramStart"/>
-      <w:r>
-        <w:t>discovered</w:t>
-      </w:r>
-      <w:proofErr w:type="gramEnd"/>
-      <w:r>
-        <w:t xml:space="preserve"> and documentation </w:t>
-      </w:r>
-      <w:r>
-        <w:t>has been written for the new functions</w:t>
-      </w:r>
-      <w:r>
-        <w:t xml:space="preserve"> we implemented</w:t>
+        <w:t>Documentation API was discovered and documentation has been written for the new functions we implemented</w:t>
       </w:r>
     </w:p>
     <w:p>
@@ -2890,13 +2345,8 @@
           <w:numId w:val="1"/>
         </w:numPr>
       </w:pPr>
-      <w:proofErr w:type="spellStart"/>
-      <w:r>
-        <w:t>showboatHuman</w:t>
-      </w:r>
-      <w:proofErr w:type="spellEnd"/>
-      <w:r>
-        <w:t xml:space="preserve"> was implemented and fixed</w:t>
+      <w:r>
+        <w:t>showboatHuman was implemented and fixed</w:t>
       </w:r>
     </w:p>
     <w:p>
@@ -3001,19 +2451,7 @@
       </w:pPr>
       <w:r>
         <w:lastRenderedPageBreak/>
-        <w:t xml:space="preserve">“Five Guys” Team Meeting </w:t>
-      </w:r>
-      <w:r>
-        <w:t>8</w:t>
-      </w:r>
-      <w:r>
-        <w:t xml:space="preserve"> – 10/</w:t>
-      </w:r>
-      <w:r>
-        <w:t>20</w:t>
-      </w:r>
-      <w:r>
-        <w:t>/19</w:t>
+        <w:t>“Five Guys” Team Meeting 8 – 10/20/19</w:t>
       </w:r>
     </w:p>
     <w:p>
@@ -3027,8 +2465,6 @@
       </w:r>
       <w:r>
         <w:tab/>
-      </w:r>
-      <w:r>
         <w:t>Afnan, Beau, Cameron, Cole, Qui, Rob</w:t>
       </w:r>
     </w:p>
@@ -3041,8 +2477,6 @@
       </w:r>
       <w:r>
         <w:tab/>
-      </w:r>
-      <w:r>
         <w:t>Remote (Via Phone)</w:t>
       </w:r>
     </w:p>
@@ -3056,10 +2490,7 @@
         </w:numPr>
       </w:pPr>
       <w:r>
-        <w:t xml:space="preserve">Cameron </w:t>
-      </w:r>
-      <w:r>
-        <w:t>and Cole implemented sound effects they found online into the game:</w:t>
+        <w:t>Cameron and Cole implemented sound effects they found online into the game:</w:t>
       </w:r>
     </w:p>
     <w:p>
@@ -3169,14 +2600,450 @@
       <w:r>
         <w:t>game is 100% playable in all 4 game modes</w:t>
       </w:r>
+    </w:p>
+    <w:p>
+      <w:pPr>
+        <w:pStyle w:val="ListParagraph"/>
+        <w:ind w:left="1440"/>
+      </w:pPr>
+    </w:p>
+    <w:p>
+      <w:pPr>
+        <w:pStyle w:val="ListParagraph"/>
+        <w:ind w:left="1440"/>
+      </w:pPr>
+    </w:p>
+    <w:p>
+      <w:pPr>
+        <w:pStyle w:val="ListParagraph"/>
+        <w:ind w:left="1440"/>
+      </w:pPr>
+    </w:p>
+    <w:p>
+      <w:pPr>
+        <w:pStyle w:val="ListParagraph"/>
+        <w:ind w:left="1440"/>
+      </w:pPr>
+    </w:p>
+    <w:p>
+      <w:pPr>
+        <w:pStyle w:val="ListParagraph"/>
+        <w:ind w:left="1440"/>
+      </w:pPr>
+    </w:p>
+    <w:p>
+      <w:pPr>
+        <w:pStyle w:val="ListParagraph"/>
+        <w:ind w:left="1440"/>
+      </w:pPr>
+    </w:p>
+    <w:p>
+      <w:pPr>
+        <w:pStyle w:val="ListParagraph"/>
+        <w:ind w:left="1440"/>
+      </w:pPr>
+    </w:p>
+    <w:p>
+      <w:pPr>
+        <w:pStyle w:val="ListParagraph"/>
+        <w:ind w:left="1440"/>
+      </w:pPr>
+    </w:p>
+    <w:p>
+      <w:pPr>
+        <w:pStyle w:val="ListParagraph"/>
+        <w:ind w:left="1440"/>
+      </w:pPr>
+    </w:p>
+    <w:p>
+      <w:pPr>
+        <w:pStyle w:val="ListParagraph"/>
+        <w:ind w:left="1440"/>
+      </w:pPr>
+    </w:p>
+    <w:p>
+      <w:pPr>
+        <w:pStyle w:val="ListParagraph"/>
+        <w:ind w:left="1440"/>
+      </w:pPr>
+    </w:p>
+    <w:p>
+      <w:pPr>
+        <w:pStyle w:val="ListParagraph"/>
+        <w:ind w:left="1440"/>
+      </w:pPr>
+    </w:p>
+    <w:p>
+      <w:pPr>
+        <w:pStyle w:val="ListParagraph"/>
+        <w:ind w:left="1440"/>
+      </w:pPr>
+    </w:p>
+    <w:p>
+      <w:pPr>
+        <w:pStyle w:val="ListParagraph"/>
+        <w:ind w:left="1440"/>
+      </w:pPr>
+    </w:p>
+    <w:p>
+      <w:pPr>
+        <w:pStyle w:val="ListParagraph"/>
+        <w:ind w:left="1440"/>
+      </w:pPr>
+    </w:p>
+    <w:p>
+      <w:pPr>
+        <w:pStyle w:val="ListParagraph"/>
+        <w:ind w:left="1440"/>
+      </w:pPr>
+    </w:p>
+    <w:p>
+      <w:pPr>
+        <w:pStyle w:val="ListParagraph"/>
+        <w:ind w:left="1440"/>
+      </w:pPr>
+    </w:p>
+    <w:p>
+      <w:pPr>
+        <w:pStyle w:val="ListParagraph"/>
+        <w:ind w:left="1440"/>
+      </w:pPr>
+    </w:p>
+    <w:p>
+      <w:pPr>
+        <w:pStyle w:val="ListParagraph"/>
+        <w:ind w:left="1440"/>
+      </w:pPr>
+    </w:p>
+    <w:p>
+      <w:pPr>
+        <w:pStyle w:val="ListParagraph"/>
+        <w:ind w:left="1440"/>
+      </w:pPr>
+    </w:p>
+    <w:p>
+      <w:pPr>
+        <w:pStyle w:val="ListParagraph"/>
+        <w:ind w:left="1440"/>
+      </w:pPr>
+    </w:p>
+    <w:p>
+      <w:pPr>
+        <w:pStyle w:val="ListParagraph"/>
+        <w:ind w:left="1440"/>
+      </w:pPr>
+    </w:p>
+    <w:p>
+      <w:pPr>
+        <w:pStyle w:val="ListParagraph"/>
+        <w:ind w:left="1440"/>
+      </w:pPr>
+    </w:p>
+    <w:p>
+      <w:pPr>
+        <w:pStyle w:val="ListParagraph"/>
+        <w:ind w:left="1440"/>
+      </w:pPr>
+    </w:p>
+    <w:p>
+      <w:pPr>
+        <w:pStyle w:val="ListParagraph"/>
+        <w:ind w:left="1440"/>
+      </w:pPr>
+    </w:p>
+    <w:p>
+      <w:pPr>
+        <w:pStyle w:val="ListParagraph"/>
+        <w:ind w:left="1440"/>
+      </w:pPr>
+    </w:p>
+    <w:p>
+      <w:pPr>
+        <w:pStyle w:val="ListParagraph"/>
+        <w:ind w:left="1440"/>
+      </w:pPr>
+    </w:p>
+    <w:p>
+      <w:pPr>
+        <w:pStyle w:val="ListParagraph"/>
+        <w:ind w:left="1440"/>
+      </w:pPr>
+    </w:p>
+    <w:p>
+      <w:pPr>
+        <w:pStyle w:val="ListParagraph"/>
+        <w:spacing w:line="360" w:lineRule="auto"/>
+        <w:ind w:left="0"/>
+        <w:jc w:val="center"/>
+        <w:rPr>
+          <w:u w:val="single"/>
+        </w:rPr>
+      </w:pPr>
+      <w:r>
+        <w:rPr>
+          <w:u w:val="single"/>
+        </w:rPr>
+        <w:lastRenderedPageBreak/>
+        <w:t>“Five Guys” Project 2: You’re Fired!</w:t>
+      </w:r>
+    </w:p>
+    <w:p>
+      <w:pPr>
+        <w:pStyle w:val="ListParagraph"/>
+        <w:spacing w:line="360" w:lineRule="auto"/>
+        <w:ind w:left="0"/>
+        <w:jc w:val="center"/>
+      </w:pPr>
+      <w:r>
+        <w:t>Afnan Latif, Beau Hodes, Cameron Tomka, Cole Adams, Qui Phan, Rob Chirpich</w:t>
+      </w:r>
+    </w:p>
+    <w:p>
+      <w:pPr>
+        <w:pStyle w:val="ListParagraph"/>
+        <w:spacing w:line="360" w:lineRule="auto"/>
+        <w:ind w:left="0"/>
+        <w:jc w:val="center"/>
+        <w:rPr>
+          <w:b/>
+          <w:bCs/>
+          <w:sz w:val="32"/>
+          <w:szCs w:val="32"/>
+        </w:rPr>
+      </w:pPr>
+      <w:r>
+        <w:rPr>
+          <w:b/>
+          <w:bCs/>
+          <w:sz w:val="32"/>
+          <w:szCs w:val="32"/>
+        </w:rPr>
+        <w:t>Retrospective Write-Up</w:t>
+      </w:r>
+    </w:p>
+    <w:p>
+      <w:pPr>
+        <w:pStyle w:val="ListParagraph"/>
+        <w:ind w:left="0"/>
+      </w:pPr>
+    </w:p>
+    <w:p>
+      <w:pPr>
+        <w:pStyle w:val="ListParagraph"/>
+        <w:numPr>
+          <w:ilvl w:val="0"/>
+          <w:numId w:val="3"/>
+        </w:numPr>
+        <w:spacing w:line="300" w:lineRule="auto"/>
+      </w:pPr>
+      <w:r>
+        <w:t>Description on how work was split between teammates:</w:t>
+      </w:r>
+    </w:p>
+    <w:p>
+      <w:pPr>
+        <w:spacing w:line="300" w:lineRule="auto"/>
+      </w:pPr>
+    </w:p>
+    <w:p>
+      <w:pPr>
+        <w:spacing w:line="300" w:lineRule="auto"/>
+        <w:ind w:left="360"/>
+      </w:pPr>
+      <w:r>
+        <w:t>When this project was assigned to us, we decided that Afnan, Beau, and Rob would focus on getting the inherited code-base up to speed so that we could begin to implement the three different difficulties of AI to play Battleship against. Once a few minor bugs had been fixed, the original codebase was a proper recreation of Battleship in GUI format. Rob also worked on updating the GUI interface to display and react to the input from the user.</w:t>
+      </w:r>
+    </w:p>
+    <w:p>
+      <w:pPr>
+        <w:spacing w:line="300" w:lineRule="auto"/>
+        <w:ind w:left="360"/>
+      </w:pPr>
+    </w:p>
+    <w:p>
+      <w:pPr>
+        <w:spacing w:line="300" w:lineRule="auto"/>
+        <w:ind w:left="360"/>
+      </w:pPr>
+      <w:r>
+        <w:t>For the new additions to the inherited code-base, the team was Cameron, Cole, and Qui. Qui decided to work on implementing a scoreboard that would display statistics on both players in all game modes so that the players could see how many times they attacked, how many hits they had, and how many misses they had throughout their game. Cameron and Cole implemented the sound effects together so that the player could hear certain sounds when they placed their ships, attacked and hit an opponent’s ship, attacked and missed an opponent’s ship, and also when the game is switching to another player’s turn.</w:t>
+      </w:r>
+    </w:p>
+    <w:p>
+      <w:pPr>
+        <w:spacing w:line="300" w:lineRule="auto"/>
+        <w:ind w:left="360"/>
+      </w:pPr>
+    </w:p>
+    <w:p>
+      <w:pPr>
+        <w:spacing w:line="300" w:lineRule="auto"/>
+        <w:ind w:left="360"/>
+      </w:pPr>
+      <w:r>
+        <w:t>For the Meetings Log and Retrospective Write-Up, Afnan and Rob worked together on this portion of the project. The Meetings Log document was updated regularly to reflect the details of our meetings and the Retrospective Write-Up was completed at the end of the project.</w:t>
+      </w:r>
+    </w:p>
+    <w:p>
+      <w:pPr>
+        <w:spacing w:line="300" w:lineRule="auto"/>
+        <w:ind w:left="360"/>
+      </w:pPr>
+    </w:p>
+    <w:p>
+      <w:pPr>
+        <w:spacing w:line="300" w:lineRule="auto"/>
+        <w:ind w:left="360"/>
+      </w:pPr>
+      <w:r>
+        <w:t>As far as testing is concerned, everyone participated in this and worked together to find and fix any bugs we encountered.</w:t>
+      </w:r>
+    </w:p>
+    <w:p>
+      <w:pPr>
+        <w:spacing w:line="300" w:lineRule="auto"/>
+      </w:pPr>
+    </w:p>
+    <w:p>
+      <w:pPr>
+        <w:pStyle w:val="ListParagraph"/>
+        <w:numPr>
+          <w:ilvl w:val="0"/>
+          <w:numId w:val="3"/>
+        </w:numPr>
+        <w:spacing w:line="300" w:lineRule="auto"/>
+      </w:pPr>
+      <w:r>
+        <w:t>Challenges and how they were overcome or dealt with:</w:t>
+      </w:r>
+    </w:p>
+    <w:p>
+      <w:pPr>
+        <w:spacing w:line="300" w:lineRule="auto"/>
+      </w:pPr>
+    </w:p>
+    <w:p>
+      <w:pPr>
+        <w:spacing w:line="300" w:lineRule="auto"/>
+        <w:ind w:left="360"/>
+      </w:pPr>
+      <w:r>
+        <w:t>This project was a bit challenging in terms of working on someone else’s code and also some of us had to learn a new programming language to do this project. Early on, the inherited codebase was very overwhelming to read and attempt to understand, but taking notes over the code and talking with teammates really helped to ease the learning curve of the inherited codebase.</w:t>
+      </w:r>
+    </w:p>
+    <w:p>
+      <w:pPr>
+        <w:spacing w:line="300" w:lineRule="auto"/>
+        <w:ind w:left="360"/>
+      </w:pPr>
+    </w:p>
+    <w:p>
+      <w:pPr>
+        <w:spacing w:line="300" w:lineRule="auto"/>
+        <w:ind w:left="360"/>
+      </w:pPr>
+      <w:r>
+        <w:lastRenderedPageBreak/>
+        <w:t>We also struggled a bit with who was going to work on what new features to implement as the variety of things we could have added was pretty large, but we selected a few features and ended up implementing just two of those features.</w:t>
+      </w:r>
+    </w:p>
+    <w:p>
+      <w:pPr>
+        <w:spacing w:line="300" w:lineRule="auto"/>
+        <w:ind w:left="360"/>
+      </w:pPr>
+      <w:r>
+        <w:t>We also had some trouble figuring out how to implement the different AI difficulties, but it became fairly easy once we settled on using new game states to differentiate between the AI’s. The easy AI implementation wasn’t too difficult and that was the first AI to be completed. The hard AI implementation was the next to be implemented as it already knows where to attack each and every turn. The hardest implementation was the medium AI as the fire adjacent function was a little tricky to create, but working together, we were able to create it and implement it shortly after the easy and hard AI’s.</w:t>
+      </w:r>
+    </w:p>
+    <w:p>
+      <w:pPr>
+        <w:spacing w:line="300" w:lineRule="auto"/>
+        <w:ind w:left="360"/>
+      </w:pPr>
+    </w:p>
+    <w:p>
+      <w:pPr>
+        <w:spacing w:line="300" w:lineRule="auto"/>
+        <w:ind w:left="360"/>
+      </w:pPr>
+      <w:r>
+        <w:t>Ultimately, working together on the different additions we had to make for this project was really helpful and definitely made the project come together within the last week of working on it.</w:t>
+      </w:r>
+    </w:p>
+    <w:p>
+      <w:pPr>
+        <w:spacing w:line="300" w:lineRule="auto"/>
+      </w:pPr>
+    </w:p>
+    <w:p>
+      <w:pPr>
+        <w:pStyle w:val="ListParagraph"/>
+        <w:numPr>
+          <w:ilvl w:val="0"/>
+          <w:numId w:val="3"/>
+        </w:numPr>
+        <w:spacing w:line="300" w:lineRule="auto"/>
+      </w:pPr>
+      <w:r>
+        <w:t>Any features that did not make the demo version:</w:t>
+      </w:r>
+    </w:p>
+    <w:p>
+      <w:pPr>
+        <w:spacing w:line="300" w:lineRule="auto"/>
+      </w:pPr>
+    </w:p>
+    <w:p>
+      <w:pPr>
+        <w:spacing w:line="300" w:lineRule="auto"/>
+        <w:ind w:left="360"/>
+      </w:pPr>
+      <w:r>
+        <w:t>INSERT_TEXT_HERE</w:t>
+      </w:r>
+    </w:p>
+    <w:p>
+      <w:pPr>
+        <w:spacing w:line="300" w:lineRule="auto"/>
+      </w:pPr>
+    </w:p>
+    <w:p>
+      <w:pPr>
+        <w:pStyle w:val="ListParagraph"/>
+        <w:numPr>
+          <w:ilvl w:val="0"/>
+          <w:numId w:val="3"/>
+        </w:numPr>
+        <w:spacing w:line="300" w:lineRule="auto"/>
+      </w:pPr>
+      <w:r>
+        <w:t>Retrospective on what the team would have done different:</w:t>
+      </w:r>
+    </w:p>
+    <w:p>
+      <w:pPr>
+        <w:spacing w:line="300" w:lineRule="auto"/>
+      </w:pPr>
+    </w:p>
+    <w:p>
+      <w:pPr>
+        <w:spacing w:line="300" w:lineRule="auto"/>
+        <w:ind w:left="360"/>
+      </w:pPr>
+      <w:r>
+        <w:t>INSERT_TEXT_HERE</w:t>
+      </w:r>
+    </w:p>
+    <w:p>
+      <w:pPr>
+        <w:spacing w:line="300" w:lineRule="auto"/>
+        <w:ind w:left="360"/>
+      </w:pPr>
+    </w:p>
+    <w:p>
       <w:bookmarkStart w:id="0" w:name="_GoBack"/>
       <w:bookmarkEnd w:id="0"/>
-    </w:p>
-    <w:p>
-      <w:pPr>
-        <w:pStyle w:val="ListParagraph"/>
-        <w:ind w:left="1440"/>
-      </w:pPr>
     </w:p>
     <w:sectPr>
       <w:pgSz w:w="12240" w:h="15840"/>
@@ -3303,6 +3170,92 @@
     </w:lvl>
   </w:abstractNum>
   <w:abstractNum w:abstractNumId="1" w15:restartNumberingAfterBreak="0">
+    <w:nsid w:val="33CE1300"/>
+    <w:multiLevelType w:val="hybridMultilevel"/>
+    <w:tmpl w:val="14322344"/>
+    <w:lvl w:ilvl="0" w:tplc="0409000F">
+      <w:start w:val="1"/>
+      <w:numFmt w:val="decimal"/>
+      <w:lvlText w:val="%1."/>
+      <w:lvlJc w:val="left"/>
+      <w:pPr>
+        <w:ind w:left="360" w:hanging="360"/>
+      </w:pPr>
+    </w:lvl>
+    <w:lvl w:ilvl="1" w:tplc="04090019" w:tentative="1">
+      <w:start w:val="1"/>
+      <w:numFmt w:val="lowerLetter"/>
+      <w:lvlText w:val="%2."/>
+      <w:lvlJc w:val="left"/>
+      <w:pPr>
+        <w:ind w:left="1080" w:hanging="360"/>
+      </w:pPr>
+    </w:lvl>
+    <w:lvl w:ilvl="2" w:tplc="0409001B" w:tentative="1">
+      <w:start w:val="1"/>
+      <w:numFmt w:val="lowerRoman"/>
+      <w:lvlText w:val="%3."/>
+      <w:lvlJc w:val="right"/>
+      <w:pPr>
+        <w:ind w:left="1800" w:hanging="180"/>
+      </w:pPr>
+    </w:lvl>
+    <w:lvl w:ilvl="3" w:tplc="0409000F" w:tentative="1">
+      <w:start w:val="1"/>
+      <w:numFmt w:val="decimal"/>
+      <w:lvlText w:val="%4."/>
+      <w:lvlJc w:val="left"/>
+      <w:pPr>
+        <w:ind w:left="2520" w:hanging="360"/>
+      </w:pPr>
+    </w:lvl>
+    <w:lvl w:ilvl="4" w:tplc="04090019" w:tentative="1">
+      <w:start w:val="1"/>
+      <w:numFmt w:val="lowerLetter"/>
+      <w:lvlText w:val="%5."/>
+      <w:lvlJc w:val="left"/>
+      <w:pPr>
+        <w:ind w:left="3240" w:hanging="360"/>
+      </w:pPr>
+    </w:lvl>
+    <w:lvl w:ilvl="5" w:tplc="0409001B" w:tentative="1">
+      <w:start w:val="1"/>
+      <w:numFmt w:val="lowerRoman"/>
+      <w:lvlText w:val="%6."/>
+      <w:lvlJc w:val="right"/>
+      <w:pPr>
+        <w:ind w:left="3960" w:hanging="180"/>
+      </w:pPr>
+    </w:lvl>
+    <w:lvl w:ilvl="6" w:tplc="0409000F" w:tentative="1">
+      <w:start w:val="1"/>
+      <w:numFmt w:val="decimal"/>
+      <w:lvlText w:val="%7."/>
+      <w:lvlJc w:val="left"/>
+      <w:pPr>
+        <w:ind w:left="4680" w:hanging="360"/>
+      </w:pPr>
+    </w:lvl>
+    <w:lvl w:ilvl="7" w:tplc="04090019" w:tentative="1">
+      <w:start w:val="1"/>
+      <w:numFmt w:val="lowerLetter"/>
+      <w:lvlText w:val="%8."/>
+      <w:lvlJc w:val="left"/>
+      <w:pPr>
+        <w:ind w:left="5400" w:hanging="360"/>
+      </w:pPr>
+    </w:lvl>
+    <w:lvl w:ilvl="8" w:tplc="0409001B" w:tentative="1">
+      <w:start w:val="1"/>
+      <w:numFmt w:val="lowerRoman"/>
+      <w:lvlText w:val="%9."/>
+      <w:lvlJc w:val="right"/>
+      <w:pPr>
+        <w:ind w:left="6120" w:hanging="180"/>
+      </w:pPr>
+    </w:lvl>
+  </w:abstractNum>
+  <w:abstractNum w:abstractNumId="2" w15:restartNumberingAfterBreak="0">
     <w:nsid w:val="69151C2D"/>
     <w:multiLevelType w:val="hybridMultilevel"/>
     <w:tmpl w:val="43D0D1D8"/>
@@ -3418,6 +3371,9 @@
     <w:abstractNumId w:val="0"/>
   </w:num>
   <w:num w:numId="2">
+    <w:abstractNumId w:val="2"/>
+  </w:num>
+  <w:num w:numId="3">
     <w:abstractNumId w:val="1"/>
   </w:num>
 </w:numbering>
@@ -3814,6 +3770,7 @@
   <w:style w:type="paragraph" w:default="1" w:styleId="Normal">
     <w:name w:val="Normal"/>
     <w:qFormat/>
+    <w:rsid w:val="001E1C71"/>
   </w:style>
   <w:style w:type="character" w:default="1" w:styleId="DefaultParagraphFont">
     <w:name w:val="Default Paragraph Font"/>

</xml_diff>